<commit_message>
provenance file renamed, minor changes to DMP
</commit_message>
<xml_diff>
--- a/doc/DMP/Data Management Plan.docx
+++ b/doc/DMP/Data Management Plan.docx
@@ -875,7 +875,35 @@
           <w:color w:val="000000" w:themeColor="text1"/>
           <w:lang w:val="en-GB"/>
         </w:rPr>
-        <w:t>Metadata of the original dataset is provided by the publisher and can be found in the repository as well. Machine</w:t>
+        <w:t>Metadata of the original dataset is provided by the publisher and can be found in the repository as well</w:t>
+      </w:r>
+      <w:r>
+        <w:rPr>
+          <w:color w:val="000000" w:themeColor="text1"/>
+          <w:lang w:val="en-GB"/>
+        </w:rPr>
+        <w:t xml:space="preserve"> as</w:t>
+      </w:r>
+      <w:r>
+        <w:rPr>
+          <w:color w:val="000000" w:themeColor="text1"/>
+          <w:lang w:val="en-GB"/>
+        </w:rPr>
+        <w:t xml:space="preserve"> </w:t>
+      </w:r>
+      <w:r>
+        <w:rPr>
+          <w:color w:val="000000" w:themeColor="text1"/>
+          <w:lang w:val="en-GB"/>
+        </w:rPr>
+        <w:t>m</w:t>
+      </w:r>
+      <w:r>
+        <w:rPr>
+          <w:color w:val="000000" w:themeColor="text1"/>
+          <w:lang w:val="en-GB"/>
+        </w:rPr>
+        <w:t>achine</w:t>
       </w:r>
       <w:r>
         <w:rPr>
@@ -889,7 +917,35 @@
           <w:color w:val="000000" w:themeColor="text1"/>
           <w:lang w:val="en-GB"/>
         </w:rPr>
-        <w:t>readable metadata of both datasets will be created and improve the findability by providing important keywords.</w:t>
+        <w:t>readable metadata</w:t>
+      </w:r>
+      <w:r>
+        <w:rPr>
+          <w:color w:val="000000" w:themeColor="text1"/>
+          <w:lang w:val="en-GB"/>
+        </w:rPr>
+        <w:t>. For the preprocessed dataset, machine-readable and human-readable metadata files</w:t>
+      </w:r>
+      <w:r>
+        <w:rPr>
+          <w:color w:val="000000" w:themeColor="text1"/>
+          <w:lang w:val="en-GB"/>
+        </w:rPr>
+        <w:t xml:space="preserve"> will be created and</w:t>
+      </w:r>
+      <w:r>
+        <w:rPr>
+          <w:color w:val="000000" w:themeColor="text1"/>
+          <w:lang w:val="en-GB"/>
+        </w:rPr>
+        <w:t xml:space="preserve"> will</w:t>
+      </w:r>
+      <w:r>
+        <w:rPr>
+          <w:color w:val="000000" w:themeColor="text1"/>
+          <w:lang w:val="en-GB"/>
+        </w:rPr>
+        <w:t xml:space="preserve"> improve the findability by providing important keywords.</w:t>
       </w:r>
     </w:p>
     <w:p>
@@ -996,6 +1052,27 @@
         </w:rPr>
         <w:t>.</w:t>
       </w:r>
+      <w:r>
+        <w:rPr>
+          <w:color w:val="000000" w:themeColor="text1"/>
+          <w:lang w:val="en-GB"/>
+        </w:rPr>
+        <w:t xml:space="preserve"> Zenodo</w:t>
+      </w:r>
+      <w:r>
+        <w:rPr>
+          <w:color w:val="000000" w:themeColor="text1"/>
+          <w:lang w:val="en-GB"/>
+        </w:rPr>
+        <w:t xml:space="preserve"> also</w:t>
+      </w:r>
+      <w:r>
+        <w:rPr>
+          <w:color w:val="000000" w:themeColor="text1"/>
+          <w:lang w:val="en-GB"/>
+        </w:rPr>
+        <w:t xml:space="preserve"> provides a unique and persistent DOI for the repository.</w:t>
+      </w:r>
     </w:p>
     <w:p>
       <w:pPr>
@@ -1035,6 +1112,20 @@
         </w:rPr>
         <w:t xml:space="preserve"> The repository there will be publicly available for everyone and can be downloaded using ssh, https or just with a regular browser. </w:t>
       </w:r>
+      <w:r>
+        <w:rPr>
+          <w:color w:val="000000" w:themeColor="text1"/>
+          <w:lang w:val="en-GB"/>
+        </w:rPr>
+        <w:t xml:space="preserve">These methods are free and universally implementable. </w:t>
+      </w:r>
+      <w:r>
+        <w:rPr>
+          <w:color w:val="000000" w:themeColor="text1"/>
+          <w:lang w:val="en-GB"/>
+        </w:rPr>
+        <w:t>The same goes for the synced repository on Zenodo.</w:t>
+      </w:r>
     </w:p>
     <w:p>
       <w:pPr>
@@ -1054,14 +1145,7 @@
           <w:color w:val="000000" w:themeColor="text1"/>
           <w:lang w:val="en-GB"/>
         </w:rPr>
-        <w:t>Zenodo creates a persistent identifier</w:t>
-      </w:r>
-      <w:r>
-        <w:rPr>
-          <w:color w:val="000000" w:themeColor="text1"/>
-          <w:lang w:val="en-GB"/>
-        </w:rPr>
-        <w:t>.</w:t>
+        <w:t>Also, a recognisable file name will be chosen that allows people to know the general contents of the data file without having to open it.</w:t>
       </w:r>
     </w:p>
     <w:p>
@@ -1136,12 +1220,28 @@
         </w:rPr>
         <w:t>/pdf</w:t>
       </w:r>
-      <w:r>
-        <w:rPr>
-          <w:color w:val="000000" w:themeColor="text1"/>
-          <w:lang w:val="en-GB"/>
-        </w:rPr>
-        <w:t>) and machine-readable (xml) formats.</w:t>
+      <w:proofErr w:type="gramStart"/>
+      <w:r>
+        <w:rPr>
+          <w:color w:val="000000" w:themeColor="text1"/>
+          <w:lang w:val="en-GB"/>
+        </w:rPr>
+        <w:t>)</w:t>
+      </w:r>
+      <w:proofErr w:type="gramEnd"/>
+      <w:r>
+        <w:rPr>
+          <w:color w:val="000000" w:themeColor="text1"/>
+          <w:lang w:val="en-GB"/>
+        </w:rPr>
+        <w:t xml:space="preserve"> and machine-readable (xml) formats</w:t>
+      </w:r>
+      <w:r>
+        <w:rPr>
+          <w:color w:val="000000" w:themeColor="text1"/>
+          <w:lang w:val="en-GB"/>
+        </w:rPr>
+        <w:t xml:space="preserve"> and the machine-readable metadata will follow the standard provided by the “dublincore-generator”.</w:t>
       </w:r>
     </w:p>
     <w:p>
@@ -1170,23 +1270,7 @@
           <w:color w:val="000000" w:themeColor="text1"/>
           <w:lang w:val="en-GB"/>
         </w:rPr>
-        <w:t xml:space="preserve">Preprocessing procedures and the statistical analyses are saved in </w:t>
-      </w:r>
-      <w:proofErr w:type="spellStart"/>
-      <w:r>
-        <w:rPr>
-          <w:color w:val="000000" w:themeColor="text1"/>
-          <w:lang w:val="en-GB"/>
-        </w:rPr>
-        <w:t>jupyter</w:t>
-      </w:r>
-      <w:proofErr w:type="spellEnd"/>
-      <w:r>
-        <w:rPr>
-          <w:color w:val="000000" w:themeColor="text1"/>
-          <w:lang w:val="en-GB"/>
-        </w:rPr>
-        <w:t xml:space="preserve"> notebooks using python code and can be repeated using information provided in a README file. This will include environment specifications and installation and running instructions. </w:t>
+        <w:t xml:space="preserve">Preprocessing procedures and the statistical analyses are saved in jupyter notebooks using python code and can be repeated using information provided in a README file. This will include environment specifications and installation and running instructions. </w:t>
       </w:r>
     </w:p>
     <w:p>
@@ -1228,6 +1312,7 @@
           <w:color w:val="000000" w:themeColor="text1"/>
           <w:lang w:val="en-GB"/>
         </w:rPr>
+        <w:lastRenderedPageBreak/>
         <w:t>Provenance information about the data will be provided in a markdown file</w:t>
       </w:r>
       <w:r>
@@ -1235,45 +1320,15 @@
           <w:color w:val="000000" w:themeColor="text1"/>
           <w:lang w:val="en-GB"/>
         </w:rPr>
-        <w:t xml:space="preserve"> and t</w:t>
-      </w:r>
-      <w:r>
-        <w:rPr>
-          <w:color w:val="000000" w:themeColor="text1"/>
-          <w:lang w:val="en-GB"/>
-        </w:rPr>
-        <w:t xml:space="preserve">he quality of the data is examined in a separate </w:t>
-      </w:r>
-      <w:proofErr w:type="spellStart"/>
-      <w:r>
-        <w:rPr>
-          <w:color w:val="000000" w:themeColor="text1"/>
-          <w:lang w:val="en-GB"/>
-        </w:rPr>
-        <w:t>jupyter</w:t>
-      </w:r>
-      <w:proofErr w:type="spellEnd"/>
-      <w:r>
-        <w:rPr>
-          <w:color w:val="000000" w:themeColor="text1"/>
-          <w:lang w:val="en-GB"/>
-        </w:rPr>
-        <w:t xml:space="preserve"> notebook.</w:t>
-      </w:r>
-    </w:p>
-    <w:p>
-      <w:pPr>
-        <w:pStyle w:val="Textkrper"/>
-        <w:kinsoku w:val="0"/>
-        <w:overflowPunct w:val="0"/>
-        <w:spacing w:after="240"/>
-        <w:ind w:right="-35"/>
-        <w:jc w:val="both"/>
-        <w:rPr>
-          <w:color w:val="000000" w:themeColor="text1"/>
-          <w:lang w:val="en-GB"/>
-        </w:rPr>
-      </w:pPr>
+        <w:t xml:space="preserve"> and the quality of the data is examined in a separate jupyter notebook.</w:t>
+      </w:r>
+      <w:r>
+        <w:rPr>
+          <w:color w:val="000000" w:themeColor="text1"/>
+          <w:lang w:val="en-GB"/>
+        </w:rPr>
+        <w:t xml:space="preserve"> Metadata will describe the dataset in high level of detail.</w:t>
+      </w:r>
     </w:p>
     <w:p>
       <w:pPr>
@@ -3703,35 +3758,6 @@
 </file>
 
 <file path=customXml/item1.xml><?xml version="1.0" encoding="utf-8"?>
-<?mso-contentType ?>
-<FormTemplates xmlns="http://schemas.microsoft.com/sharepoint/v3/contenttype/forms">
-  <Display>DocumentLibraryForm</Display>
-  <Edit>DocumentLibraryForm</Edit>
-  <New>DocumentLibraryForm</New>
-</FormTemplates>
-</file>
-
-<file path=customXml/item2.xml><?xml version="1.0" encoding="utf-8"?>
-<p:properties xmlns:p="http://schemas.microsoft.com/office/2006/metadata/properties" xmlns:xsi="http://www.w3.org/2001/XMLSchema-instance" xmlns:pc="http://schemas.microsoft.com/office/infopath/2007/PartnerControls">
-  <documentManagement>
-    <Order1 xmlns="084a5cd8-1559-4e94-ac72-b94fb9abc19e">45</Order1>
-    <DocComments xmlns="084a5cd8-1559-4e94-ac72-b94fb9abc19e" xsi:nil="true"/>
-    <DocPublversion xmlns="084a5cd8-1559-4e94-ac72-b94fb9abc19e">1</DocPublversion>
-    <DocInternalExternal xmlns="084a5cd8-1559-4e94-ac72-b94fb9abc19e">External</DocInternalExternal>
-    <ProgrCategory xmlns="084a5cd8-1559-4e94-ac72-b94fb9abc19e">3. Customised reports &amp; forms</ProgrCategory>
-    <ProgrGroup xmlns="084a5cd8-1559-4e94-ac72-b94fb9abc19e">01 HORIZON and EURATOM</ProgrGroup>
-    <DocStatus xmlns="084a5cd8-1559-4e94-ac72-b94fb9abc19e">Published</DocStatus>
-    <DocPublDestination xmlns="084a5cd8-1559-4e94-ac72-b94fb9abc19e" xsi:nil="true"/>
-    <DocPublProtocol xmlns="084a5cd8-1559-4e94-ac72-b94fb9abc19e">TPL2-2 Programme tpl - Application forms, etc</DocPublProtocol>
-    <DocOfficerComments xmlns="084a5cd8-1559-4e94-ac72-b94fb9abc19e" xsi:nil="true"/>
-    <DocPublDate xmlns="084a5cd8-1559-4e94-ac72-b94fb9abc19e">2021-05-04T22:00:00+00:00</DocPublDate>
-    <ITcomments xmlns="084a5cd8-1559-4e94-ac72-b94fb9abc19e" xsi:nil="true"/>
-    <ITstatus xmlns="084a5cd8-1559-4e94-ac72-b94fb9abc19e" xsi:nil="true"/>
-  </documentManagement>
-</p:properties>
-</file>
-
-<file path=customXml/item3.xml><?xml version="1.0" encoding="utf-8"?>
 <ct:contentTypeSchema xmlns:ct="http://schemas.microsoft.com/office/2006/metadata/contentType" xmlns:ma="http://schemas.microsoft.com/office/2006/metadata/properties/metaAttributes" ct:_="" ma:_="" ma:contentTypeName="EC Document" ma:contentTypeID="0x010100258AA79CEB83498886A3A086811232500015D68561EDF2314DA91E1210E4D82B5C" ma:contentTypeVersion="38" ma:contentTypeDescription="Create a new document in this library." ma:contentTypeScope="" ma:versionID="3bfd783927ea96c5c14b5f9466c0d5de">
   <xsd:schema xmlns:xsd="http://www.w3.org/2001/XMLSchema" xmlns:xs="http://www.w3.org/2001/XMLSchema" xmlns:p="http://schemas.microsoft.com/office/2006/metadata/properties" xmlns:ns2="084a5cd8-1559-4e94-ac72-b94fb9abc19e" targetNamespace="http://schemas.microsoft.com/office/2006/metadata/properties" ma:root="true" ma:fieldsID="6907ed16e1ea7430830aa2dae5b3c1f7" ns2:_="">
     <xsd:import namespace="084a5cd8-1559-4e94-ac72-b94fb9abc19e"/>
@@ -4073,10 +4099,49 @@
 </ct:contentTypeSchema>
 </file>
 
+<file path=customXml/item2.xml><?xml version="1.0" encoding="utf-8"?>
+<p:properties xmlns:p="http://schemas.microsoft.com/office/2006/metadata/properties" xmlns:xsi="http://www.w3.org/2001/XMLSchema-instance" xmlns:pc="http://schemas.microsoft.com/office/infopath/2007/PartnerControls">
+  <documentManagement>
+    <Order1 xmlns="084a5cd8-1559-4e94-ac72-b94fb9abc19e">45</Order1>
+    <DocComments xmlns="084a5cd8-1559-4e94-ac72-b94fb9abc19e" xsi:nil="true"/>
+    <DocPublversion xmlns="084a5cd8-1559-4e94-ac72-b94fb9abc19e">1</DocPublversion>
+    <DocInternalExternal xmlns="084a5cd8-1559-4e94-ac72-b94fb9abc19e">External</DocInternalExternal>
+    <ProgrCategory xmlns="084a5cd8-1559-4e94-ac72-b94fb9abc19e">3. Customised reports &amp; forms</ProgrCategory>
+    <ProgrGroup xmlns="084a5cd8-1559-4e94-ac72-b94fb9abc19e">01 HORIZON and EURATOM</ProgrGroup>
+    <DocStatus xmlns="084a5cd8-1559-4e94-ac72-b94fb9abc19e">Published</DocStatus>
+    <DocPublDestination xmlns="084a5cd8-1559-4e94-ac72-b94fb9abc19e" xsi:nil="true"/>
+    <DocPublProtocol xmlns="084a5cd8-1559-4e94-ac72-b94fb9abc19e">TPL2-2 Programme tpl - Application forms, etc</DocPublProtocol>
+    <DocOfficerComments xmlns="084a5cd8-1559-4e94-ac72-b94fb9abc19e" xsi:nil="true"/>
+    <DocPublDate xmlns="084a5cd8-1559-4e94-ac72-b94fb9abc19e">2021-05-04T22:00:00+00:00</DocPublDate>
+    <ITcomments xmlns="084a5cd8-1559-4e94-ac72-b94fb9abc19e" xsi:nil="true"/>
+    <ITstatus xmlns="084a5cd8-1559-4e94-ac72-b94fb9abc19e" xsi:nil="true"/>
+  </documentManagement>
+</p:properties>
+</file>
+
+<file path=customXml/item3.xml><?xml version="1.0" encoding="utf-8"?>
+<?mso-contentType ?>
+<FormTemplates xmlns="http://schemas.microsoft.com/sharepoint/v3/contenttype/forms">
+  <Display>DocumentLibraryForm</Display>
+  <Edit>DocumentLibraryForm</Edit>
+  <New>DocumentLibraryForm</New>
+</FormTemplates>
+</file>
+
 <file path=customXml/itemProps1.xml><?xml version="1.0" encoding="utf-8"?>
-<ds:datastoreItem xmlns:ds="http://schemas.openxmlformats.org/officeDocument/2006/customXml" ds:itemID="{E5ABEBC2-8F24-42D8-B0A5-1D2B76C15645}">
+<ds:datastoreItem xmlns:ds="http://schemas.openxmlformats.org/officeDocument/2006/customXml" ds:itemID="{789122CC-B268-41FA-A377-ABDD5160F69C}">
   <ds:schemaRefs>
-    <ds:schemaRef ds:uri="http://schemas.microsoft.com/sharepoint/v3/contenttype/forms"/>
+    <ds:schemaRef ds:uri="http://schemas.microsoft.com/office/2006/metadata/contentType"/>
+    <ds:schemaRef ds:uri="http://schemas.microsoft.com/office/2006/metadata/properties/metaAttributes"/>
+    <ds:schemaRef ds:uri="http://www.w3.org/2001/XMLSchema"/>
+    <ds:schemaRef ds:uri="http://schemas.microsoft.com/office/2006/metadata/properties"/>
+    <ds:schemaRef ds:uri="084a5cd8-1559-4e94-ac72-b94fb9abc19e"/>
+    <ds:schemaRef ds:uri="http://schemas.microsoft.com/office/2006/documentManagement/types"/>
+    <ds:schemaRef ds:uri="http://schemas.microsoft.com/office/infopath/2007/PartnerControls"/>
+    <ds:schemaRef ds:uri="http://schemas.openxmlformats.org/package/2006/metadata/core-properties"/>
+    <ds:schemaRef ds:uri="http://purl.org/dc/elements/1.1/"/>
+    <ds:schemaRef ds:uri="http://purl.org/dc/terms/"/>
+    <ds:schemaRef ds:uri="http://schemas.microsoft.com/internal/obd"/>
   </ds:schemaRefs>
 </ds:datastoreItem>
 </file>
@@ -4092,19 +4157,9 @@
 </file>
 
 <file path=customXml/itemProps3.xml><?xml version="1.0" encoding="utf-8"?>
-<ds:datastoreItem xmlns:ds="http://schemas.openxmlformats.org/officeDocument/2006/customXml" ds:itemID="{789122CC-B268-41FA-A377-ABDD5160F69C}">
+<ds:datastoreItem xmlns:ds="http://schemas.openxmlformats.org/officeDocument/2006/customXml" ds:itemID="{E5ABEBC2-8F24-42D8-B0A5-1D2B76C15645}">
   <ds:schemaRefs>
-    <ds:schemaRef ds:uri="http://schemas.microsoft.com/office/2006/metadata/contentType"/>
-    <ds:schemaRef ds:uri="http://schemas.microsoft.com/office/2006/metadata/properties/metaAttributes"/>
-    <ds:schemaRef ds:uri="http://www.w3.org/2001/XMLSchema"/>
-    <ds:schemaRef ds:uri="http://schemas.microsoft.com/office/2006/metadata/properties"/>
-    <ds:schemaRef ds:uri="084a5cd8-1559-4e94-ac72-b94fb9abc19e"/>
-    <ds:schemaRef ds:uri="http://schemas.microsoft.com/office/2006/documentManagement/types"/>
-    <ds:schemaRef ds:uri="http://schemas.microsoft.com/office/infopath/2007/PartnerControls"/>
-    <ds:schemaRef ds:uri="http://schemas.openxmlformats.org/package/2006/metadata/core-properties"/>
-    <ds:schemaRef ds:uri="http://purl.org/dc/elements/1.1/"/>
-    <ds:schemaRef ds:uri="http://purl.org/dc/terms/"/>
-    <ds:schemaRef ds:uri="http://schemas.microsoft.com/internal/obd"/>
+    <ds:schemaRef ds:uri="http://schemas.microsoft.com/sharepoint/v3/contenttype/forms"/>
   </ds:schemaRefs>
 </ds:datastoreItem>
 </file>
</xml_diff>